<commit_message>
updated to final version
Added report
Added demo video
Added more test images (doesn't work for them)
</commit_message>
<xml_diff>
--- a/Tsurukawa_Fernando_Project3.docx
+++ b/Tsurukawa_Fernando_Project3.docx
@@ -7,35 +7,34 @@
         <w:pStyle w:val="Title"/>
       </w:pPr>
       <w:r>
-        <w:t>Image Processing Project 2</w:t>
+        <w:t xml:space="preserve">Image Processing Project </w:t>
+      </w:r>
+      <w:r>
+        <w:t>3</w:t>
       </w:r>
     </w:p>
     <w:p>
       <w:pPr>
         <w:pStyle w:val="Title"/>
-      </w:pPr>
-      <w:r>
-        <w:t>Fernando Koiti Tsurukawa</w:t>
-      </w:r>
-    </w:p>
-    <w:p>
-      <w:pPr>
-        <w:pStyle w:val="Heading1"/>
-      </w:pPr>
-      <w:r>
-        <w:t>Geometric transformations</w:t>
-      </w:r>
-    </w:p>
-    <w:p>
+        <w:spacing w:line="240" w:lineRule="auto"/>
+      </w:pPr>
       <w:r>
         <w:rPr>
           <w:noProof/>
         </w:rPr>
         <w:drawing>
-          <wp:inline distT="0" distB="0" distL="0" distR="0" wp14:anchorId="3A9FCA74" wp14:editId="73BF67D7">
-            <wp:extent cx="5943600" cy="2812415"/>
-            <wp:effectExtent l="0" t="0" r="0" b="6985"/>
-            <wp:docPr id="1" name="Picture 1"/>
+          <wp:anchor distT="0" distB="0" distL="114300" distR="114300" simplePos="0" relativeHeight="251658240" behindDoc="0" locked="0" layoutInCell="1" allowOverlap="1" wp14:anchorId="3908F9BB" wp14:editId="2771A876">
+            <wp:simplePos x="0" y="0"/>
+            <wp:positionH relativeFrom="margin">
+              <wp:posOffset>0</wp:posOffset>
+            </wp:positionH>
+            <wp:positionV relativeFrom="page">
+              <wp:posOffset>1862455</wp:posOffset>
+            </wp:positionV>
+            <wp:extent cx="1544320" cy="2753360"/>
+            <wp:effectExtent l="0" t="0" r="0" b="8890"/>
+            <wp:wrapTopAndBottom/>
+            <wp:docPr id="9" name="Picture 9" descr="C:\Users\fetsuruk\AppData\Local\Microsoft\Windows\INetCache\Content.Word\input.png"/>
             <wp:cNvGraphicFramePr>
               <a:graphicFrameLocks xmlns:a="http://schemas.openxmlformats.org/drawingml/2006/main" noChangeAspect="1"/>
             </wp:cNvGraphicFramePr>
@@ -43,249 +42,13 @@
               <a:graphicData uri="http://schemas.openxmlformats.org/drawingml/2006/picture">
                 <pic:pic xmlns:pic="http://schemas.openxmlformats.org/drawingml/2006/picture">
                   <pic:nvPicPr>
-                    <pic:cNvPr id="1" name=""/>
-                    <pic:cNvPicPr/>
-                  </pic:nvPicPr>
-                  <pic:blipFill>
-                    <a:blip r:embed="rId10"/>
-                    <a:stretch>
-                      <a:fillRect/>
-                    </a:stretch>
-                  </pic:blipFill>
-                  <pic:spPr>
-                    <a:xfrm>
-                      <a:off x="0" y="0"/>
-                      <a:ext cx="5943600" cy="2812415"/>
-                    </a:xfrm>
-                    <a:prstGeom prst="rect">
-                      <a:avLst/>
-                    </a:prstGeom>
-                  </pic:spPr>
-                </pic:pic>
-              </a:graphicData>
-            </a:graphic>
-          </wp:inline>
-        </w:drawing>
-      </w:r>
-    </w:p>
-    <w:p>
-      <w:pPr>
-        <w:pStyle w:val="Heading3"/>
-      </w:pPr>
-      <w:r>
-        <w:t>Objective</w:t>
-      </w:r>
-    </w:p>
-    <w:p>
-      <w:r>
-        <w:t>Undo the rotation of a playing card presented to a camera using geometric transformations and other image processing methods available.</w:t>
-      </w:r>
-    </w:p>
-    <w:p>
-      <w:pPr>
-        <w:pStyle w:val="Heading3"/>
-      </w:pPr>
-      <w:r>
-        <w:t>Step-by-step</w:t>
-      </w:r>
-    </w:p>
-    <w:p>
-      <w:pPr>
-        <w:pStyle w:val="ListParagraph"/>
-        <w:numPr>
-          <w:ilvl w:val="0"/>
-          <w:numId w:val="15"/>
-        </w:numPr>
-        <w:jc w:val="both"/>
-      </w:pPr>
-      <w:r>
-        <w:t>Blur the image using a moving average of size 10x10.</w:t>
-      </w:r>
-    </w:p>
-    <w:p>
-      <w:pPr>
-        <w:pStyle w:val="ListParagraph"/>
-        <w:numPr>
-          <w:ilvl w:val="0"/>
-          <w:numId w:val="15"/>
-        </w:numPr>
-        <w:jc w:val="both"/>
-      </w:pPr>
-      <w:r>
-        <w:t xml:space="preserve">Using the blurred image, compute the threshold using MATLAB’s </w:t>
-      </w:r>
-      <w:r>
-        <w:rPr>
-          <w:i/>
-        </w:rPr>
-        <w:t>graythresh()</w:t>
-      </w:r>
-      <w:r>
-        <w:t xml:space="preserve"> method.</w:t>
-      </w:r>
-    </w:p>
-    <w:p>
-      <w:pPr>
-        <w:pStyle w:val="ListParagraph"/>
-        <w:numPr>
-          <w:ilvl w:val="0"/>
-          <w:numId w:val="15"/>
-        </w:numPr>
-        <w:jc w:val="both"/>
-      </w:pPr>
-      <w:r>
-        <w:t>Sweep the blurred image downwards,</w:t>
-      </w:r>
-      <w:r>
-        <w:t xml:space="preserve"> </w:t>
-      </w:r>
-      <w:r>
-        <w:t>upwards, left-to-right and right-to-left to find the card corners and store their coordinates.</w:t>
-      </w:r>
-    </w:p>
-    <w:p>
-      <w:pPr>
-        <w:pStyle w:val="ListParagraph"/>
-        <w:numPr>
-          <w:ilvl w:val="0"/>
-          <w:numId w:val="15"/>
-        </w:numPr>
-        <w:jc w:val="both"/>
-      </w:pPr>
-      <w:r>
-        <w:t>Cal</w:t>
-      </w:r>
-      <w:r>
-        <w:t xml:space="preserve">culate the angle of rotation </w:t>
-      </w:r>
-      <w:r>
-        <w:t xml:space="preserve">using the top-left and top-right corners of the playing card. </w:t>
-      </w:r>
-    </w:p>
-    <w:p>
-      <w:pPr>
-        <w:pStyle w:val="ListParagraph"/>
-        <w:numPr>
-          <w:ilvl w:val="0"/>
-          <w:numId w:val="15"/>
-        </w:numPr>
-        <w:jc w:val="both"/>
-      </w:pPr>
-      <w:r>
-        <w:t xml:space="preserve">Using </w:t>
-      </w:r>
-      <w:r>
-        <w:rPr>
-          <w:i/>
-        </w:rPr>
-        <w:t>imwarp()</w:t>
-      </w:r>
-      <w:r>
-        <w:t>, undo the rotation on the original non-blurred image.</w:t>
-      </w:r>
-    </w:p>
-    <w:p>
-      <w:pPr>
-        <w:pStyle w:val="ListParagraph"/>
-        <w:numPr>
-          <w:ilvl w:val="0"/>
-          <w:numId w:val="15"/>
-        </w:numPr>
-        <w:jc w:val="both"/>
-      </w:pPr>
-      <w:r>
-        <w:t xml:space="preserve">Crop the image by using </w:t>
-      </w:r>
-      <w:r>
-        <w:rPr>
-          <w:i/>
-        </w:rPr>
-        <w:t>imcrop()</w:t>
-      </w:r>
-      <w:r>
-        <w:t xml:space="preserve"> such that all pixels above the threshold are maintained.</w:t>
-      </w:r>
-    </w:p>
-    <w:p>
-      <w:pPr>
-        <w:ind w:left="360"/>
-        <w:jc w:val="both"/>
-      </w:pPr>
-    </w:p>
-    <w:p>
-      <w:pPr>
-        <w:ind w:left="360"/>
-        <w:jc w:val="both"/>
-      </w:pPr>
-    </w:p>
-    <w:p>
-      <w:pPr>
-        <w:ind w:left="360"/>
-        <w:jc w:val="both"/>
-      </w:pPr>
-    </w:p>
-    <w:p>
-      <w:pPr>
-        <w:ind w:left="360"/>
-        <w:jc w:val="both"/>
-      </w:pPr>
-    </w:p>
-    <w:p>
-      <w:pPr>
-        <w:ind w:left="360"/>
-        <w:jc w:val="both"/>
-      </w:pPr>
-    </w:p>
-    <w:p>
-      <w:pPr>
-        <w:ind w:left="360"/>
-        <w:jc w:val="both"/>
-      </w:pPr>
-    </w:p>
-    <w:p>
-      <w:pPr>
-        <w:pStyle w:val="Heading3"/>
-      </w:pPr>
-      <w:r>
-        <w:lastRenderedPageBreak/>
-        <w:t>Results</w:t>
-      </w:r>
-    </w:p>
-    <w:p>
-      <w:r>
-        <w:t>First test image:</w:t>
-      </w:r>
-    </w:p>
-    <w:p>
-      <w:pPr>
-        <w:rPr>
-          <w:rFonts w:eastAsiaTheme="majorEastAsia" w:cstheme="majorBidi"/>
-        </w:rPr>
-      </w:pPr>
-      <w:r>
-        <w:rPr>
-          <w:rFonts w:eastAsiaTheme="majorEastAsia" w:cstheme="majorBidi"/>
-          <w:noProof/>
-        </w:rPr>
-        <w:drawing>
-          <wp:inline distT="0" distB="0" distL="0" distR="0" wp14:anchorId="095FFE47" wp14:editId="3182682A">
-            <wp:extent cx="3733800" cy="2803109"/>
-            <wp:effectExtent l="0" t="0" r="0" b="0"/>
-            <wp:docPr id="2" name="Picture 2" descr="C:\Users\fetsuruk\OneDrive - Texas Tech University\TTU\MATLAB\ImageProcessing\Project2\Results\Testimage1.png"/>
-            <wp:cNvGraphicFramePr>
-              <a:graphicFrameLocks xmlns:a="http://schemas.openxmlformats.org/drawingml/2006/main" noChangeAspect="1"/>
-            </wp:cNvGraphicFramePr>
-            <a:graphic xmlns:a="http://schemas.openxmlformats.org/drawingml/2006/main">
-              <a:graphicData uri="http://schemas.openxmlformats.org/drawingml/2006/picture">
-                <pic:pic xmlns:pic="http://schemas.openxmlformats.org/drawingml/2006/picture">
-                  <pic:nvPicPr>
-                    <pic:cNvPr id="0" name="Picture 1" descr="C:\Users\fetsuruk\OneDrive - Texas Tech University\TTU\MATLAB\ImageProcessing\Project2\Results\Testimage1.png"/>
+                    <pic:cNvPr id="0" name="Picture 14" descr="C:\Users\fetsuruk\AppData\Local\Microsoft\Windows\INetCache\Content.Word\input.png"/>
                     <pic:cNvPicPr>
                       <a:picLocks noChangeAspect="1" noChangeArrowheads="1"/>
                     </pic:cNvPicPr>
                   </pic:nvPicPr>
                   <pic:blipFill>
-                    <a:blip r:embed="rId11" cstate="print">
+                    <a:blip r:embed="rId10" cstate="print">
                       <a:extLst>
                         <a:ext uri="{28A0092B-C50C-407E-A947-70E740481C1C}">
                           <a14:useLocalDpi xmlns:a14="http://schemas.microsoft.com/office/drawing/2010/main" val="0"/>
@@ -300,7 +63,7 @@
                   <pic:spPr bwMode="auto">
                     <a:xfrm>
                       <a:off x="0" y="0"/>
-                      <a:ext cx="3753685" cy="2818037"/>
+                      <a:ext cx="1544320" cy="2753360"/>
                     </a:xfrm>
                     <a:prstGeom prst="rect">
                       <a:avLst/>
@@ -313,27 +76,40 @@
                 </pic:pic>
               </a:graphicData>
             </a:graphic>
-          </wp:inline>
+            <wp14:sizeRelH relativeFrom="margin">
+              <wp14:pctWidth>0</wp14:pctWidth>
+            </wp14:sizeRelH>
+            <wp14:sizeRelV relativeFrom="margin">
+              <wp14:pctHeight>0</wp14:pctHeight>
+            </wp14:sizeRelV>
+          </wp:anchor>
         </w:drawing>
       </w:r>
       <w:r>
+        <w:t>Fernando Koiti Tsurukawa</w:t>
+      </w:r>
+    </w:p>
+    <w:p>
+      <w:pPr>
+        <w:pStyle w:val="Heading1"/>
+      </w:pPr>
+      <w:r>
         <w:rPr>
-          <w:rFonts w:ascii="Times New Roman" w:eastAsia="Times New Roman" w:hAnsi="Times New Roman" w:cs="Times New Roman"/>
           <w:noProof/>
-          <w:snapToGrid w:val="0"/>
-          <w:color w:val="000000"/>
-          <w:w w:val="0"/>
-          <w:sz w:val="0"/>
-          <w:szCs w:val="0"/>
-          <w:u w:color="000000"/>
-          <w:bdr w:val="none" w:sz="0" w:space="0" w:color="000000"/>
-          <w:shd w:val="clear" w:color="000000" w:fill="000000"/>
         </w:rPr>
         <w:drawing>
-          <wp:inline distT="0" distB="0" distL="0" distR="0" wp14:anchorId="7E3D082D" wp14:editId="066FB444">
-            <wp:extent cx="2037570" cy="2809875"/>
-            <wp:effectExtent l="0" t="0" r="1270" b="0"/>
-            <wp:docPr id="4" name="Picture 4" descr="C:\Users\fetsuruk\OneDrive - Texas Tech University\TTU\MATLAB\ImageProcessing\Project2\Results\Output1.png"/>
+          <wp:anchor distT="0" distB="0" distL="114300" distR="114300" simplePos="0" relativeHeight="251659264" behindDoc="0" locked="0" layoutInCell="1" allowOverlap="1" wp14:anchorId="4EC419FF" wp14:editId="3BCF3338">
+            <wp:simplePos x="0" y="0"/>
+            <wp:positionH relativeFrom="margin">
+              <wp:posOffset>3423920</wp:posOffset>
+            </wp:positionH>
+            <wp:positionV relativeFrom="page">
+              <wp:posOffset>1929353</wp:posOffset>
+            </wp:positionV>
+            <wp:extent cx="2519680" cy="2745740"/>
+            <wp:effectExtent l="0" t="0" r="0" b="0"/>
+            <wp:wrapTopAndBottom/>
+            <wp:docPr id="6" name="Picture 6" descr="C:\Users\fetsuruk\Desktop\suit.png"/>
             <wp:cNvGraphicFramePr>
               <a:graphicFrameLocks xmlns:a="http://schemas.openxmlformats.org/drawingml/2006/main" noChangeAspect="1"/>
             </wp:cNvGraphicFramePr>
@@ -341,13 +117,13 @@
               <a:graphicData uri="http://schemas.openxmlformats.org/drawingml/2006/picture">
                 <pic:pic xmlns:pic="http://schemas.openxmlformats.org/drawingml/2006/picture">
                   <pic:nvPicPr>
-                    <pic:cNvPr id="0" name="Picture 3" descr="C:\Users\fetsuruk\OneDrive - Texas Tech University\TTU\MATLAB\ImageProcessing\Project2\Results\Output1.png"/>
+                    <pic:cNvPr id="0" name="Picture 10" descr="C:\Users\fetsuruk\Desktop\suit.png"/>
                     <pic:cNvPicPr>
                       <a:picLocks noChangeAspect="1" noChangeArrowheads="1"/>
                     </pic:cNvPicPr>
                   </pic:nvPicPr>
                   <pic:blipFill>
-                    <a:blip r:embed="rId12">
+                    <a:blip r:embed="rId11">
                       <a:extLst>
                         <a:ext uri="{28A0092B-C50C-407E-A947-70E740481C1C}">
                           <a14:useLocalDpi xmlns:a14="http://schemas.microsoft.com/office/drawing/2010/main" val="0"/>
@@ -362,7 +138,7 @@
                   <pic:spPr bwMode="auto">
                     <a:xfrm>
                       <a:off x="0" y="0"/>
-                      <a:ext cx="2038666" cy="2811386"/>
+                      <a:ext cx="2519680" cy="2745740"/>
                     </a:xfrm>
                     <a:prstGeom prst="rect">
                       <a:avLst/>
@@ -375,21 +151,280 @@
                 </pic:pic>
               </a:graphicData>
             </a:graphic>
-          </wp:inline>
+            <wp14:sizeRelH relativeFrom="margin">
+              <wp14:pctWidth>0</wp14:pctWidth>
+            </wp14:sizeRelH>
+            <wp14:sizeRelV relativeFrom="margin">
+              <wp14:pctHeight>0</wp14:pctHeight>
+            </wp14:sizeRelV>
+          </wp:anchor>
         </w:drawing>
+      </w:r>
+      <w:r>
+        <w:rPr>
+          <w:noProof/>
+        </w:rPr>
+        <w:pict w14:anchorId="3E7DA80A">
+          <v:shapetype id="_x0000_t75" coordsize="21600,21600" o:spt="75" o:preferrelative="t" path="m@4@5l@4@11@9@11@9@5xe" filled="f" stroked="f">
+            <v:stroke joinstyle="miter"/>
+            <v:formulas>
+              <v:f eqn="if lineDrawn pixelLineWidth 0"/>
+              <v:f eqn="sum @0 1 0"/>
+              <v:f eqn="sum 0 0 @1"/>
+              <v:f eqn="prod @2 1 2"/>
+              <v:f eqn="prod @3 21600 pixelWidth"/>
+              <v:f eqn="prod @3 21600 pixelHeight"/>
+              <v:f eqn="sum @0 0 1"/>
+              <v:f eqn="prod @6 1 2"/>
+              <v:f eqn="prod @7 21600 pixelWidth"/>
+              <v:f eqn="sum @8 21600 0"/>
+              <v:f eqn="prod @7 21600 pixelHeight"/>
+              <v:f eqn="sum @10 21600 0"/>
+            </v:formulas>
+            <v:path o:extrusionok="f" gradientshapeok="t" o:connecttype="rect"/>
+            <o:lock v:ext="edit" aspectratio="t"/>
+          </v:shapetype>
+          <v:shape id="_x0000_s1027" type="#_x0000_t75" style="position:absolute;margin-left:123.1pt;margin-top:27.55pt;width:163.95pt;height:207.95pt;z-index:251661312;mso-position-horizontal-relative:text;mso-position-vertical-relative:text;mso-width-relative:page;mso-height-relative:page">
+            <v:imagedata r:id="rId12" o:title="rank"/>
+            <w10:wrap type="square"/>
+          </v:shape>
+        </w:pict>
+      </w:r>
+      <w:r>
+        <w:t>Card rank and suit detection</w:t>
       </w:r>
     </w:p>
     <w:p>
       <w:pPr>
+        <w:pStyle w:val="Heading1"/>
+      </w:pPr>
+      <w:r>
+        <w:t>Objective</w:t>
+      </w:r>
+    </w:p>
+    <w:p>
+      <w:r>
+        <w:t xml:space="preserve">Determine the rank and suit </w:t>
+      </w:r>
+      <w:r>
+        <w:t>of a</w:t>
+      </w:r>
+      <w:r>
+        <w:t>n</w:t>
+      </w:r>
+      <w:r>
+        <w:t xml:space="preserve"> </w:t>
+      </w:r>
+      <w:r>
+        <w:t>image of a playing card.</w:t>
+      </w:r>
+    </w:p>
+    <w:p>
+      <w:pPr>
+        <w:pStyle w:val="Heading3"/>
+      </w:pPr>
+      <w:r>
+        <w:t>Assumptions</w:t>
+      </w:r>
+    </w:p>
+    <w:p>
+      <w:pPr>
+        <w:jc w:val="both"/>
+      </w:pPr>
+      <w:r>
+        <w:t xml:space="preserve">The image must be captured with nearly optimal lighting conditions, meaning it should be taken in a well-lit room with no overhead illumination, which causes glare and could compromise the </w:t>
+      </w:r>
+      <w:r>
+        <w:t>image</w:t>
+      </w:r>
+      <w:r>
+        <w:t xml:space="preserve"> process</w:t>
+      </w:r>
+      <w:r>
+        <w:t>ing</w:t>
+      </w:r>
+      <w:r>
+        <w:t>.</w:t>
+      </w:r>
+    </w:p>
+    <w:p>
+      <w:pPr>
+        <w:jc w:val="both"/>
+      </w:pPr>
+      <w:r>
+        <w:t>The card must be resting in a flat, black surface and the camera is to be positioned at an angle directly above the card. Any changes to the angle of the shot will cause unaccounted distortions.</w:t>
+      </w:r>
+    </w:p>
+    <w:p>
+      <w:pPr>
+        <w:jc w:val="both"/>
+      </w:pPr>
+      <w:r>
+        <w:t xml:space="preserve">At last, </w:t>
+      </w:r>
+      <w:r>
+        <w:t>there must be no objects in the frame other than the card itself, each card is to be captured and identified separately.</w:t>
+      </w:r>
+    </w:p>
+    <w:p>
+      <w:pPr>
+        <w:pStyle w:val="Heading3"/>
+      </w:pPr>
+      <w:r>
+        <w:t>Algorithm</w:t>
+      </w:r>
+    </w:p>
+    <w:p>
+      <w:pPr>
+        <w:pStyle w:val="ListParagraph"/>
+        <w:numPr>
+          <w:ilvl w:val="0"/>
+          <w:numId w:val="15"/>
+        </w:numPr>
+        <w:jc w:val="both"/>
+      </w:pPr>
+      <w:r>
+        <w:t>Blur the image using a moving average of size 10x10.</w:t>
+      </w:r>
+    </w:p>
+    <w:p>
+      <w:pPr>
+        <w:pStyle w:val="ListParagraph"/>
+        <w:numPr>
+          <w:ilvl w:val="0"/>
+          <w:numId w:val="15"/>
+        </w:numPr>
+        <w:jc w:val="both"/>
+      </w:pPr>
+      <w:r>
+        <w:t xml:space="preserve">Sweep the blurred image </w:t>
+      </w:r>
+      <w:r>
+        <w:t xml:space="preserve">with a fixed threshold of 0.8 in all four directions: </w:t>
+      </w:r>
+      <w:r>
+        <w:t>downwards,</w:t>
+      </w:r>
+      <w:r>
+        <w:t xml:space="preserve"> </w:t>
+      </w:r>
+      <w:r>
+        <w:t xml:space="preserve">upwards, left-to-right and right-to-left to find </w:t>
+      </w:r>
+      <w:bookmarkStart w:id="0" w:name="_GoBack"/>
+      <w:bookmarkEnd w:id="0"/>
+      <w:r>
+        <w:t>the card corners and store their coordinates.</w:t>
+      </w:r>
+    </w:p>
+    <w:p>
+      <w:pPr>
+        <w:pStyle w:val="ListParagraph"/>
+        <w:numPr>
+          <w:ilvl w:val="0"/>
+          <w:numId w:val="15"/>
+        </w:numPr>
+        <w:jc w:val="both"/>
+      </w:pPr>
+      <w:r>
+        <w:t>Cal</w:t>
+      </w:r>
+      <w:r>
+        <w:t xml:space="preserve">culate the angle of rotation </w:t>
+      </w:r>
+      <w:r>
+        <w:t xml:space="preserve">using the top-left and top-right corners of the playing card. </w:t>
+      </w:r>
+    </w:p>
+    <w:p>
+      <w:pPr>
+        <w:pStyle w:val="ListParagraph"/>
+        <w:numPr>
+          <w:ilvl w:val="0"/>
+          <w:numId w:val="15"/>
+        </w:numPr>
+        <w:jc w:val="both"/>
+      </w:pPr>
+      <w:r>
+        <w:t xml:space="preserve">Using </w:t>
+      </w:r>
+      <w:r>
         <w:rPr>
-          <w:rFonts w:eastAsiaTheme="majorEastAsia" w:cstheme="majorBidi"/>
+          <w:i/>
         </w:rPr>
-      </w:pPr>
+        <w:t>imwarp()</w:t>
+      </w:r>
+      <w:r>
+        <w:t>, undo the rotation on the original non-blurred image.</w:t>
+      </w:r>
+    </w:p>
+    <w:p>
+      <w:pPr>
+        <w:pStyle w:val="ListParagraph"/>
+        <w:numPr>
+          <w:ilvl w:val="0"/>
+          <w:numId w:val="15"/>
+        </w:numPr>
+        <w:jc w:val="both"/>
+      </w:pPr>
+      <w:r>
+        <w:t xml:space="preserve">Crop the image by using </w:t>
+      </w:r>
       <w:r>
         <w:rPr>
-          <w:rFonts w:eastAsiaTheme="majorEastAsia" w:cstheme="majorBidi"/>
+          <w:i/>
         </w:rPr>
-        <w:t>Second test image:</w:t>
+        <w:t>imcrop()</w:t>
+      </w:r>
+      <w:r>
+        <w:t xml:space="preserve"> such that all pixels above the threshold are maintained.</w:t>
+      </w:r>
+    </w:p>
+    <w:p>
+      <w:pPr>
+        <w:pStyle w:val="ListParagraph"/>
+        <w:numPr>
+          <w:ilvl w:val="0"/>
+          <w:numId w:val="15"/>
+        </w:numPr>
+        <w:jc w:val="both"/>
+      </w:pPr>
+      <w:r>
+        <w:t>Automatically select the pixels containing the rank and the suit by assuming they’re always in the same spot at the top-left corner.</w:t>
+      </w:r>
+    </w:p>
+    <w:p>
+      <w:pPr>
+        <w:pStyle w:val="ListParagraph"/>
+        <w:numPr>
+          <w:ilvl w:val="0"/>
+          <w:numId w:val="15"/>
+        </w:numPr>
+        <w:jc w:val="both"/>
+      </w:pPr>
+      <w:r>
+        <w:t xml:space="preserve">Use a precomputed </w:t>
+      </w:r>
+      <w:r>
+        <w:t>c</w:t>
+      </w:r>
+      <w:r>
+        <w:t xml:space="preserve">onvolutional neural network to classify </w:t>
+      </w:r>
+      <w:r>
+        <w:t>the rank and suit separately.</w:t>
+      </w:r>
+    </w:p>
+    <w:p>
+      <w:pPr>
+        <w:pStyle w:val="Heading3"/>
+      </w:pPr>
+      <w:r>
+        <w:lastRenderedPageBreak/>
+        <w:t>Subset of r</w:t>
+      </w:r>
+      <w:r>
+        <w:t>esults</w:t>
       </w:r>
     </w:p>
     <w:p>
@@ -404,10 +439,10 @@
           <w:noProof/>
         </w:rPr>
         <w:drawing>
-          <wp:inline distT="0" distB="0" distL="0" distR="0" wp14:anchorId="76E3CD4E" wp14:editId="5E375BBD">
-            <wp:extent cx="3724275" cy="2793206"/>
-            <wp:effectExtent l="0" t="0" r="0" b="7620"/>
-            <wp:docPr id="3" name="Picture 3" descr="C:\Users\fetsuruk\OneDrive - Texas Tech University\TTU\MATLAB\ImageProcessing\Project2\Results\Testimage2.png"/>
+          <wp:inline distT="0" distB="0" distL="0" distR="0" wp14:anchorId="75BF456B" wp14:editId="0E520D64">
+            <wp:extent cx="1776741" cy="3158836"/>
+            <wp:effectExtent l="0" t="0" r="0" b="3810"/>
+            <wp:docPr id="10" name="Picture 10" descr="C:\Users\fetsuruk\Desktop\PXL_20221013_155526059.jpg"/>
             <wp:cNvGraphicFramePr>
               <a:graphicFrameLocks xmlns:a="http://schemas.openxmlformats.org/drawingml/2006/main" noChangeAspect="1"/>
             </wp:cNvGraphicFramePr>
@@ -415,7 +450,7 @@
               <a:graphicData uri="http://schemas.openxmlformats.org/drawingml/2006/picture">
                 <pic:pic xmlns:pic="http://schemas.openxmlformats.org/drawingml/2006/picture">
                   <pic:nvPicPr>
-                    <pic:cNvPr id="0" name="Picture 2" descr="C:\Users\fetsuruk\OneDrive - Texas Tech University\TTU\MATLAB\ImageProcessing\Project2\Results\Testimage2.png"/>
+                    <pic:cNvPr id="0" name="Picture 18" descr="C:\Users\fetsuruk\Desktop\PXL_20221013_155526059.jpg"/>
                     <pic:cNvPicPr>
                       <a:picLocks noChangeAspect="1" noChangeArrowheads="1"/>
                     </pic:cNvPicPr>
@@ -436,7 +471,7 @@
                   <pic:spPr bwMode="auto">
                     <a:xfrm>
                       <a:off x="0" y="0"/>
-                      <a:ext cx="3725539" cy="2794154"/>
+                      <a:ext cx="1778002" cy="3161077"/>
                     </a:xfrm>
                     <a:prstGeom prst="rect">
                       <a:avLst/>
@@ -454,14 +489,30 @@
       </w:r>
       <w:r>
         <w:rPr>
+          <w:rStyle w:val="Normal"/>
+          <w:rFonts w:ascii="Times New Roman" w:eastAsia="Times New Roman" w:hAnsi="Times New Roman" w:cs="Times New Roman"/>
+          <w:snapToGrid w:val="0"/>
+          <w:color w:val="000000"/>
+          <w:w w:val="0"/>
+          <w:sz w:val="0"/>
+          <w:szCs w:val="0"/>
+          <w:u w:color="000000"/>
+          <w:bdr w:val="none" w:sz="0" w:space="0" w:color="000000"/>
+          <w:shd w:val="clear" w:color="000000" w:fill="000000"/>
+          <w:lang w:val="x-none" w:eastAsia="x-none" w:bidi="x-none"/>
+        </w:rPr>
+        <w:t xml:space="preserve"> </w:t>
+      </w:r>
+      <w:r>
+        <w:rPr>
           <w:rFonts w:eastAsiaTheme="majorEastAsia" w:cstheme="majorBidi"/>
           <w:noProof/>
         </w:rPr>
         <w:drawing>
-          <wp:inline distT="0" distB="0" distL="0" distR="0" wp14:anchorId="5FC41401" wp14:editId="60D18700">
-            <wp:extent cx="2009775" cy="2820896"/>
+          <wp:inline distT="0" distB="0" distL="0" distR="0" wp14:anchorId="1AE9E066" wp14:editId="44E87693">
+            <wp:extent cx="1816735" cy="2440305"/>
             <wp:effectExtent l="0" t="0" r="0" b="0"/>
-            <wp:docPr id="5" name="Picture 5" descr="C:\Users\fetsuruk\OneDrive - Texas Tech University\TTU\MATLAB\ImageProcessing\Project2\Results\Output2.png"/>
+            <wp:docPr id="12" name="Picture 12" descr="C:\Users\fetsuruk\Desktop\10rank.png"/>
             <wp:cNvGraphicFramePr>
               <a:graphicFrameLocks xmlns:a="http://schemas.openxmlformats.org/drawingml/2006/main" noChangeAspect="1"/>
             </wp:cNvGraphicFramePr>
@@ -469,7 +520,7 @@
               <a:graphicData uri="http://schemas.openxmlformats.org/drawingml/2006/picture">
                 <pic:pic xmlns:pic="http://schemas.openxmlformats.org/drawingml/2006/picture">
                   <pic:nvPicPr>
-                    <pic:cNvPr id="0" name="Picture 3" descr="C:\Users\fetsuruk\OneDrive - Texas Tech University\TTU\MATLAB\ImageProcessing\Project2\Results\Output2.png"/>
+                    <pic:cNvPr id="0" name="Picture 20" descr="C:\Users\fetsuruk\Desktop\10rank.png"/>
                     <pic:cNvPicPr>
                       <a:picLocks noChangeAspect="1" noChangeArrowheads="1"/>
                     </pic:cNvPicPr>
@@ -490,7 +541,7 @@
                   <pic:spPr bwMode="auto">
                     <a:xfrm>
                       <a:off x="0" y="0"/>
-                      <a:ext cx="2017467" cy="2831692"/>
+                      <a:ext cx="1816735" cy="2440305"/>
                     </a:xfrm>
                     <a:prstGeom prst="rect">
                       <a:avLst/>
@@ -506,79 +557,16 @@
           </wp:inline>
         </w:drawing>
       </w:r>
-    </w:p>
-    <w:p>
-      <w:pPr>
-        <w:rPr>
-          <w:rFonts w:eastAsiaTheme="majorEastAsia" w:cstheme="majorBidi"/>
-        </w:rPr>
-      </w:pPr>
-    </w:p>
-    <w:p>
-      <w:pPr>
-        <w:rPr>
-          <w:rFonts w:eastAsiaTheme="majorEastAsia" w:cstheme="majorBidi"/>
-        </w:rPr>
-      </w:pPr>
-    </w:p>
-    <w:p>
-      <w:pPr>
-        <w:rPr>
-          <w:rFonts w:eastAsiaTheme="majorEastAsia" w:cstheme="majorBidi"/>
-        </w:rPr>
-      </w:pPr>
-    </w:p>
-    <w:p>
-      <w:pPr>
-        <w:rPr>
-          <w:rFonts w:eastAsiaTheme="majorEastAsia" w:cstheme="majorBidi"/>
-        </w:rPr>
-      </w:pPr>
-    </w:p>
-    <w:p>
-      <w:pPr>
-        <w:rPr>
-          <w:rFonts w:eastAsiaTheme="majorEastAsia" w:cstheme="majorBidi"/>
-        </w:rPr>
-      </w:pPr>
-    </w:p>
-    <w:p>
-      <w:pPr>
-        <w:rPr>
-          <w:rFonts w:eastAsiaTheme="majorEastAsia" w:cstheme="majorBidi"/>
-        </w:rPr>
-      </w:pPr>
-    </w:p>
-    <w:p>
-      <w:pPr>
-        <w:rPr>
-          <w:rFonts w:eastAsiaTheme="majorEastAsia" w:cstheme="majorBidi"/>
-        </w:rPr>
-      </w:pPr>
-      <w:r>
-        <w:rPr>
-          <w:rFonts w:eastAsiaTheme="majorEastAsia" w:cstheme="majorBidi"/>
-        </w:rPr>
-        <w:lastRenderedPageBreak/>
-        <w:t>Third test image:</w:t>
-      </w:r>
-    </w:p>
-    <w:p>
-      <w:pPr>
-        <w:rPr>
-          <w:rFonts w:eastAsiaTheme="majorEastAsia" w:cstheme="majorBidi"/>
-        </w:rPr>
-      </w:pPr>
       <w:r>
         <w:rPr>
           <w:rFonts w:eastAsiaTheme="majorEastAsia" w:cstheme="majorBidi"/>
           <w:noProof/>
         </w:rPr>
         <w:drawing>
-          <wp:inline distT="0" distB="0" distL="0" distR="0" wp14:anchorId="4F1784DD" wp14:editId="6FB18983">
-            <wp:extent cx="3730752" cy="2788920"/>
-            <wp:effectExtent l="0" t="0" r="3175" b="0"/>
-            <wp:docPr id="7" name="Picture 7" descr="C:\Users\fetsuruk\OneDrive - Texas Tech University\TTU\MATLAB\ImageProcessing\Project2\Results\Testimage3.png"/>
+          <wp:inline distT="0" distB="0" distL="0" distR="0" wp14:anchorId="19527137" wp14:editId="3513BC28">
+            <wp:extent cx="1816735" cy="2030730"/>
+            <wp:effectExtent l="0" t="0" r="0" b="7620"/>
+            <wp:docPr id="11" name="Picture 11" descr="C:\Users\fetsuruk\Desktop\10suit.png"/>
             <wp:cNvGraphicFramePr>
               <a:graphicFrameLocks xmlns:a="http://schemas.openxmlformats.org/drawingml/2006/main" noChangeAspect="1"/>
             </wp:cNvGraphicFramePr>
@@ -586,13 +574,13 @@
               <a:graphicData uri="http://schemas.openxmlformats.org/drawingml/2006/picture">
                 <pic:pic xmlns:pic="http://schemas.openxmlformats.org/drawingml/2006/picture">
                   <pic:nvPicPr>
-                    <pic:cNvPr id="0" name="Picture 4" descr="C:\Users\fetsuruk\OneDrive - Texas Tech University\TTU\MATLAB\ImageProcessing\Project2\Results\Testimage3.png"/>
+                    <pic:cNvPr id="0" name="Picture 19" descr="C:\Users\fetsuruk\Desktop\10suit.png"/>
                     <pic:cNvPicPr>
                       <a:picLocks noChangeAspect="1" noChangeArrowheads="1"/>
                     </pic:cNvPicPr>
                   </pic:nvPicPr>
                   <pic:blipFill>
-                    <a:blip r:embed="rId15" cstate="print">
+                    <a:blip r:embed="rId15">
                       <a:extLst>
                         <a:ext uri="{28A0092B-C50C-407E-A947-70E740481C1C}">
                           <a14:useLocalDpi xmlns:a14="http://schemas.microsoft.com/office/drawing/2010/main" val="0"/>
@@ -607,7 +595,7 @@
                   <pic:spPr bwMode="auto">
                     <a:xfrm>
                       <a:off x="0" y="0"/>
-                      <a:ext cx="3730752" cy="2788920"/>
+                      <a:ext cx="1816735" cy="2030730"/>
                     </a:xfrm>
                     <a:prstGeom prst="rect">
                       <a:avLst/>
@@ -623,16 +611,23 @@
           </wp:inline>
         </w:drawing>
       </w:r>
+    </w:p>
+    <w:p>
+      <w:pPr>
+        <w:rPr>
+          <w:rFonts w:eastAsiaTheme="majorEastAsia" w:cstheme="majorBidi"/>
+        </w:rPr>
+      </w:pPr>
       <w:r>
         <w:rPr>
           <w:rFonts w:eastAsiaTheme="majorEastAsia" w:cstheme="majorBidi"/>
           <w:noProof/>
         </w:rPr>
         <w:drawing>
-          <wp:inline distT="0" distB="0" distL="0" distR="0" wp14:anchorId="2FDC838D" wp14:editId="0367DDE2">
-            <wp:extent cx="2019300" cy="2801836"/>
-            <wp:effectExtent l="0" t="0" r="0" b="0"/>
-            <wp:docPr id="8" name="Picture 8" descr="C:\Users\fetsuruk\OneDrive - Texas Tech University\TTU\MATLAB\ImageProcessing\Project2\Results\Output3.png"/>
+          <wp:inline distT="0" distB="0" distL="0" distR="0" wp14:anchorId="738EDBB5" wp14:editId="790737BA">
+            <wp:extent cx="3138295" cy="1765188"/>
+            <wp:effectExtent l="952" t="0" r="6033" b="6032"/>
+            <wp:docPr id="14" name="Picture 14" descr="C:\Users\fetsuruk\Desktop\PXL_20221013_155628858.jpg"/>
             <wp:cNvGraphicFramePr>
               <a:graphicFrameLocks xmlns:a="http://schemas.openxmlformats.org/drawingml/2006/main" noChangeAspect="1"/>
             </wp:cNvGraphicFramePr>
@@ -640,13 +635,74 @@
               <a:graphicData uri="http://schemas.openxmlformats.org/drawingml/2006/picture">
                 <pic:pic xmlns:pic="http://schemas.openxmlformats.org/drawingml/2006/picture">
                   <pic:nvPicPr>
-                    <pic:cNvPr id="0" name="Picture 5" descr="C:\Users\fetsuruk\OneDrive - Texas Tech University\TTU\MATLAB\ImageProcessing\Project2\Results\Output3.png"/>
+                    <pic:cNvPr id="0" name="Picture 22" descr="C:\Users\fetsuruk\Desktop\PXL_20221013_155628858.jpg"/>
                     <pic:cNvPicPr>
                       <a:picLocks noChangeAspect="1" noChangeArrowheads="1"/>
                     </pic:cNvPicPr>
                   </pic:nvPicPr>
                   <pic:blipFill>
-                    <a:blip r:embed="rId16">
+                    <a:blip r:embed="rId16" cstate="print">
+                      <a:extLst>
+                        <a:ext uri="{28A0092B-C50C-407E-A947-70E740481C1C}">
+                          <a14:useLocalDpi xmlns:a14="http://schemas.microsoft.com/office/drawing/2010/main" val="0"/>
+                        </a:ext>
+                      </a:extLst>
+                    </a:blip>
+                    <a:srcRect/>
+                    <a:stretch>
+                      <a:fillRect/>
+                    </a:stretch>
+                  </pic:blipFill>
+                  <pic:spPr bwMode="auto">
+                    <a:xfrm rot="16200000">
+                      <a:off x="0" y="0"/>
+                      <a:ext cx="3153125" cy="1773529"/>
+                    </a:xfrm>
+                    <a:prstGeom prst="rect">
+                      <a:avLst/>
+                    </a:prstGeom>
+                    <a:noFill/>
+                    <a:ln>
+                      <a:noFill/>
+                    </a:ln>
+                  </pic:spPr>
+                </pic:pic>
+              </a:graphicData>
+            </a:graphic>
+          </wp:inline>
+        </w:drawing>
+      </w:r>
+      <w:r>
+        <w:rPr>
+          <w:rFonts w:eastAsiaTheme="majorEastAsia" w:cstheme="majorBidi"/>
+          <w:noProof/>
+        </w:rPr>
+        <w:t xml:space="preserve"> </w:t>
+      </w:r>
+      <w:r>
+        <w:rPr>
+          <w:rFonts w:eastAsiaTheme="majorEastAsia" w:cstheme="majorBidi"/>
+          <w:noProof/>
+        </w:rPr>
+        <w:drawing>
+          <wp:inline distT="0" distB="0" distL="0" distR="0" wp14:anchorId="72ADFD53" wp14:editId="17DC4281">
+            <wp:extent cx="1781175" cy="2381250"/>
+            <wp:effectExtent l="0" t="0" r="9525" b="0"/>
+            <wp:docPr id="15" name="Picture 15" descr="C:\Users\fetsuruk\Desktop\acerank.png"/>
+            <wp:cNvGraphicFramePr>
+              <a:graphicFrameLocks xmlns:a="http://schemas.openxmlformats.org/drawingml/2006/main" noChangeAspect="1"/>
+            </wp:cNvGraphicFramePr>
+            <a:graphic xmlns:a="http://schemas.openxmlformats.org/drawingml/2006/main">
+              <a:graphicData uri="http://schemas.openxmlformats.org/drawingml/2006/picture">
+                <pic:pic xmlns:pic="http://schemas.openxmlformats.org/drawingml/2006/picture">
+                  <pic:nvPicPr>
+                    <pic:cNvPr id="0" name="Picture 23" descr="C:\Users\fetsuruk\Desktop\acerank.png"/>
+                    <pic:cNvPicPr>
+                      <a:picLocks noChangeAspect="1" noChangeArrowheads="1"/>
+                    </pic:cNvPicPr>
+                  </pic:nvPicPr>
+                  <pic:blipFill>
+                    <a:blip r:embed="rId17">
                       <a:extLst>
                         <a:ext uri="{28A0092B-C50C-407E-A947-70E740481C1C}">
                           <a14:useLocalDpi xmlns:a14="http://schemas.microsoft.com/office/drawing/2010/main" val="0"/>
@@ -661,7 +717,7 @@
                   <pic:spPr bwMode="auto">
                     <a:xfrm>
                       <a:off x="0" y="0"/>
-                      <a:ext cx="2058963" cy="2856869"/>
+                      <a:ext cx="1781175" cy="2381250"/>
                     </a:xfrm>
                     <a:prstGeom prst="rect">
                       <a:avLst/>
@@ -677,15 +733,72 @@
           </wp:inline>
         </w:drawing>
       </w:r>
+      <w:r>
+        <w:rPr>
+          <w:rFonts w:eastAsiaTheme="majorEastAsia" w:cstheme="majorBidi"/>
+          <w:noProof/>
+        </w:rPr>
+        <w:t xml:space="preserve"> </w:t>
+      </w:r>
+      <w:r>
+        <w:rPr>
+          <w:rFonts w:eastAsiaTheme="majorEastAsia" w:cstheme="majorBidi"/>
+          <w:noProof/>
+        </w:rPr>
+        <w:drawing>
+          <wp:inline distT="0" distB="0" distL="0" distR="0" wp14:anchorId="4A8FA477" wp14:editId="7719FA28">
+            <wp:extent cx="1769110" cy="2007235"/>
+            <wp:effectExtent l="0" t="0" r="2540" b="0"/>
+            <wp:docPr id="13" name="Picture 13" descr="C:\Users\fetsuruk\Desktop\acesuit.png"/>
+            <wp:cNvGraphicFramePr>
+              <a:graphicFrameLocks xmlns:a="http://schemas.openxmlformats.org/drawingml/2006/main" noChangeAspect="1"/>
+            </wp:cNvGraphicFramePr>
+            <a:graphic xmlns:a="http://schemas.openxmlformats.org/drawingml/2006/main">
+              <a:graphicData uri="http://schemas.openxmlformats.org/drawingml/2006/picture">
+                <pic:pic xmlns:pic="http://schemas.openxmlformats.org/drawingml/2006/picture">
+                  <pic:nvPicPr>
+                    <pic:cNvPr id="0" name="Picture 21" descr="C:\Users\fetsuruk\Desktop\acesuit.png"/>
+                    <pic:cNvPicPr>
+                      <a:picLocks noChangeAspect="1" noChangeArrowheads="1"/>
+                    </pic:cNvPicPr>
+                  </pic:nvPicPr>
+                  <pic:blipFill>
+                    <a:blip r:embed="rId18">
+                      <a:extLst>
+                        <a:ext uri="{28A0092B-C50C-407E-A947-70E740481C1C}">
+                          <a14:useLocalDpi xmlns:a14="http://schemas.microsoft.com/office/drawing/2010/main" val="0"/>
+                        </a:ext>
+                      </a:extLst>
+                    </a:blip>
+                    <a:srcRect/>
+                    <a:stretch>
+                      <a:fillRect/>
+                    </a:stretch>
+                  </pic:blipFill>
+                  <pic:spPr bwMode="auto">
+                    <a:xfrm>
+                      <a:off x="0" y="0"/>
+                      <a:ext cx="1769110" cy="2007235"/>
+                    </a:xfrm>
+                    <a:prstGeom prst="rect">
+                      <a:avLst/>
+                    </a:prstGeom>
+                    <a:noFill/>
+                    <a:ln>
+                      <a:noFill/>
+                    </a:ln>
+                  </pic:spPr>
+                </pic:pic>
+              </a:graphicData>
+            </a:graphic>
+          </wp:inline>
+        </w:drawing>
+      </w:r>
     </w:p>
     <w:p>
       <w:pPr>
-        <w:rPr>
-          <w:rFonts w:eastAsiaTheme="majorEastAsia" w:cstheme="majorBidi"/>
-        </w:rPr>
-      </w:pPr>
-      <w:bookmarkStart w:id="0" w:name="_GoBack"/>
-      <w:bookmarkEnd w:id="0"/>
+        <w:pStyle w:val="Heading3"/>
+      </w:pPr>
     </w:p>
     <w:sectPr>
       <w:pgSz w:w="12240" w:h="15840"/>
@@ -3187,9 +3300,12 @@
 </file>
 
 <file path=customXml/item1.xml><?xml version="1.0" encoding="utf-8"?>
-<p:properties xmlns:p="http://schemas.microsoft.com/office/2006/metadata/properties" xmlns:xsi="http://www.w3.org/2001/XMLSchema-instance" xmlns:pc="http://schemas.microsoft.com/office/infopath/2007/PartnerControls">
-  <documentManagement/>
-</p:properties>
+<?mso-contentType ?>
+<FormTemplates xmlns="http://schemas.microsoft.com/sharepoint/v3/contenttype/forms">
+  <Display>DocumentLibraryForm</Display>
+  <Edit>DocumentLibraryForm</Edit>
+  <New>DocumentLibraryForm</New>
+</FormTemplates>
 </file>
 
 <file path=customXml/item2.xml><?xml version="1.0" encoding="utf-8"?>
@@ -3363,26 +3479,15 @@
 </file>
 
 <file path=customXml/item3.xml><?xml version="1.0" encoding="utf-8"?>
-<?mso-contentType ?>
-<FormTemplates xmlns="http://schemas.microsoft.com/sharepoint/v3/contenttype/forms">
-  <Display>DocumentLibraryForm</Display>
-  <Edit>DocumentLibraryForm</Edit>
-  <New>DocumentLibraryForm</New>
-</FormTemplates>
+<p:properties xmlns:p="http://schemas.microsoft.com/office/2006/metadata/properties" xmlns:xsi="http://www.w3.org/2001/XMLSchema-instance" xmlns:pc="http://schemas.microsoft.com/office/infopath/2007/PartnerControls">
+  <documentManagement/>
+</p:properties>
 </file>
 
 <file path=customXml/itemProps1.xml><?xml version="1.0" encoding="utf-8"?>
-<ds:datastoreItem xmlns:ds="http://schemas.openxmlformats.org/officeDocument/2006/customXml" ds:itemID="{BA075BD4-F53C-4E01-9EDE-4652C8A1FE4B}">
+<ds:datastoreItem xmlns:ds="http://schemas.openxmlformats.org/officeDocument/2006/customXml" ds:itemID="{3D40F5E8-4448-4982-82F4-146B74EB9EB7}">
   <ds:schemaRefs>
-    <ds:schemaRef ds:uri="http://www.w3.org/XML/1998/namespace"/>
-    <ds:schemaRef ds:uri="http://purl.org/dc/elements/1.1/"/>
-    <ds:schemaRef ds:uri="4fe72dac-d062-412f-8aef-7d914e67d375"/>
-    <ds:schemaRef ds:uri="http://schemas.microsoft.com/office/2006/metadata/properties"/>
-    <ds:schemaRef ds:uri="http://purl.org/dc/terms/"/>
-    <ds:schemaRef ds:uri="http://schemas.microsoft.com/office/2006/documentManagement/types"/>
-    <ds:schemaRef ds:uri="http://schemas.openxmlformats.org/package/2006/metadata/core-properties"/>
-    <ds:schemaRef ds:uri="http://schemas.microsoft.com/office/infopath/2007/PartnerControls"/>
-    <ds:schemaRef ds:uri="http://purl.org/dc/dcmitype/"/>
+    <ds:schemaRef ds:uri="http://schemas.microsoft.com/sharepoint/v3/contenttype/forms"/>
   </ds:schemaRefs>
 </ds:datastoreItem>
 </file>
@@ -3406,9 +3511,17 @@
 </file>
 
 <file path=customXml/itemProps3.xml><?xml version="1.0" encoding="utf-8"?>
-<ds:datastoreItem xmlns:ds="http://schemas.openxmlformats.org/officeDocument/2006/customXml" ds:itemID="{3D40F5E8-4448-4982-82F4-146B74EB9EB7}">
+<ds:datastoreItem xmlns:ds="http://schemas.openxmlformats.org/officeDocument/2006/customXml" ds:itemID="{BA075BD4-F53C-4E01-9EDE-4652C8A1FE4B}">
   <ds:schemaRefs>
-    <ds:schemaRef ds:uri="http://schemas.microsoft.com/sharepoint/v3/contenttype/forms"/>
+    <ds:schemaRef ds:uri="http://schemas.microsoft.com/office/2006/documentManagement/types"/>
+    <ds:schemaRef ds:uri="4fe72dac-d062-412f-8aef-7d914e67d375"/>
+    <ds:schemaRef ds:uri="http://purl.org/dc/elements/1.1/"/>
+    <ds:schemaRef ds:uri="http://schemas.microsoft.com/office/2006/metadata/properties"/>
+    <ds:schemaRef ds:uri="http://purl.org/dc/terms/"/>
+    <ds:schemaRef ds:uri="http://schemas.openxmlformats.org/package/2006/metadata/core-properties"/>
+    <ds:schemaRef ds:uri="http://schemas.microsoft.com/office/infopath/2007/PartnerControls"/>
+    <ds:schemaRef ds:uri="http://www.w3.org/XML/1998/namespace"/>
+    <ds:schemaRef ds:uri="http://purl.org/dc/dcmitype/"/>
   </ds:schemaRefs>
 </ds:datastoreItem>
 </file>
</xml_diff>